<commit_message>
revise hw2 of DL
</commit_message>
<xml_diff>
--- a/DeepLearning_HW/hw2/110753201_hw2_DL_資科碩一曹昱維.docx
+++ b/DeepLearning_HW/hw2/110753201_hw2_DL_資科碩一曹昱維.docx
@@ -225,7 +225,7 @@
           <w:sz w:val="32"/>
           <w:szCs w:val="32"/>
         </w:rPr>
-        <w:t>因為eigen value 與 eigen vector的數量太多，在這份報告中就</w:t>
+        <w:t>因為eigen value 與 eigen vector的數量太多，在這份報告</w:t>
       </w:r>
       <w:r>
         <w:tab/>
@@ -235,7 +235,7 @@
           <w:sz w:val="32"/>
           <w:szCs w:val="32"/>
         </w:rPr>
-        <w:t>以程式碼表示如何計算出 eigen value 與 eigen vector為主，下</w:t>
+        <w:t>中就以程式碼表示如何計算出 eigen value 與 eigen vector</w:t>
       </w:r>
       <w:r>
         <w:tab/>
@@ -245,7 +245,17 @@
           <w:sz w:val="32"/>
           <w:szCs w:val="32"/>
         </w:rPr>
-        <w:t xml:space="preserve">圖紅匡中的eig_val，以及eig_vector就是排序後的 eigen value </w:t>
+        <w:t xml:space="preserve">為主，下圖紅匡中的eig_val，以及eig_vector就是排序後的 </w:t>
+      </w:r>
+      <w:r>
+        <w:tab/>
+      </w:r>
+      <w:r>
+        <w:rPr>
+          <w:sz w:val="32"/>
+          <w:szCs w:val="32"/>
+        </w:rPr>
+        <w:t xml:space="preserve">eigen value </w:t>
       </w:r>
       <w:r>
         <w:tab/>
@@ -366,7 +376,7 @@
     <w:p>
       <w:pPr>
         <w:pStyle w:val="Normal"/>
-        <w:ind w:firstLine="0"/>
+        <w:ind w:firstLine="480"/>
         <w:rPr>
           <w:sz w:val="32"/>
           <w:szCs w:val="32"/>
@@ -374,7 +384,7 @@
       </w:pPr>
       <w:r>
         <w:drawing>
-          <wp:inline wp14:editId="6C03D3D0" wp14:anchorId="16408BE6">
+          <wp:inline wp14:editId="5CCE94DC" wp14:anchorId="16408BE6">
             <wp:extent cx="4572000" cy="4438650"/>
             <wp:effectExtent l="0" t="0" r="0" b="0"/>
             <wp:docPr id="1458088762" name="" title=""/>
@@ -389,10 +399,10 @@
                     <pic:cNvPicPr/>
                   </pic:nvPicPr>
                   <pic:blipFill>
-                    <a:blip r:embed="Ra658cc98267d4d28">
-                      <a:extLst>
+                    <a:blip r:embed="R7c2956c9028d4e2a">
+                      <a:extLst xmlns:a="http://schemas.openxmlformats.org/drawingml/2006/main">
                         <a:ext xmlns:a="http://schemas.openxmlformats.org/drawingml/2006/main" uri="{28A0092B-C50C-407E-A947-70E740481C1C}">
-                          <a14:useLocalDpi val="0"/>
+                          <a14:useLocalDpi xmlns:a14="http://schemas.microsoft.com/office/drawing/2010/main" val="0"/>
                         </a:ext>
                       </a:extLst>
                     </a:blip>
@@ -401,7 +411,7 @@
                     </a:stretch>
                   </pic:blipFill>
                   <pic:spPr>
-                    <a:xfrm>
+                    <a:xfrm rot="0" flipH="0" flipV="0">
                       <a:off x="0" y="0"/>
                       <a:ext cx="4572000" cy="4438650"/>
                     </a:xfrm>
@@ -456,7 +466,7 @@
     <w:p>
       <w:pPr>
         <w:pStyle w:val="Normal"/>
-        <w:ind w:firstLine="0"/>
+        <w:ind w:firstLine="480"/>
         <w:rPr>
           <w:sz w:val="32"/>
           <w:szCs w:val="32"/>

</xml_diff>